<commit_message>
01-B2: updated report to compare number of groups/total sample size.
</commit_message>
<xml_diff>
--- a/outputs/01-B2-BHM-Simstudy-ORR-report.docx
+++ b/outputs/01-B2-BHM-Simstudy-ORR-report.docx
@@ -2293,13 +2293,421 @@
     </w:p>
     <w:p>
       <w:pPr>
+        <w:pStyle w:val="Heading4"/>
+      </w:pPr>
+      <w:bookmarkStart w:id="47" w:name="compare-impact-of-group-size-vs-number-of-groups"/>
+      <w:r>
+        <w:t xml:space="preserve">Compare impact of group size vs number of groups</w:t>
+      </w:r>
+      <w:bookmarkEnd w:id="47"/>
+    </w:p>
+    <w:p>
+      <w:pPr>
+        <w:pStyle w:val="FirstParagraph"/>
+      </w:pPr>
+      <w:r>
+        <w:rPr>
+          <w:b/>
+        </w:rPr>
+        <w:t xml:space="preserve">Figure</w:t>
+      </w:r>
+      <w:r>
+        <w:t xml:space="preserve"> </w:t>
+      </w:r>
+      <w:r>
+        <w:t xml:space="preserve">Threshold probability as a function of total sample size. The panels give the subsequent group size (the first group has always a size of 5).</w:t>
+      </w:r>
+      <w:r>
+        <w:t xml:space="preserve"> </w:t>
+      </w:r>
+      <w:r>
+        <w:drawing>
+          <wp:inline>
+            <wp:extent cx="5943600" cy="3396342"/>
+            <wp:effectExtent b="0" l="0" r="0" t="0"/>
+            <wp:docPr descr="" title="" id="1" name="Picture"/>
+            <a:graphic>
+              <a:graphicData uri="http://schemas.openxmlformats.org/drawingml/2006/picture">
+                <pic:pic>
+                  <pic:nvPicPr>
+                    <pic:cNvPr descr="/home/bceuser/gsteigs1/GITHUB.COM/punta/outputs/01-B2-BHM-Simstudy-ORR-report_files/figure-docx/unnamed-chunk-12-1.png" id="0" name="Picture"/>
+                    <pic:cNvPicPr>
+                      <a:picLocks noChangeArrowheads="1" noChangeAspect="1"/>
+                    </pic:cNvPicPr>
+                  </pic:nvPicPr>
+                  <pic:blipFill>
+                    <a:blip r:embed="rId48"/>
+                    <a:stretch>
+                      <a:fillRect/>
+                    </a:stretch>
+                  </pic:blipFill>
+                  <pic:spPr bwMode="auto">
+                    <a:xfrm>
+                      <a:off x="0" y="0"/>
+                      <a:ext cx="5943600" cy="3396342"/>
+                    </a:xfrm>
+                    <a:prstGeom prst="rect">
+                      <a:avLst/>
+                    </a:prstGeom>
+                    <a:noFill/>
+                    <a:ln w="9525">
+                      <a:noFill/>
+                      <a:headEnd/>
+                      <a:tailEnd/>
+                    </a:ln>
+                  </pic:spPr>
+                </pic:pic>
+              </a:graphicData>
+            </a:graphic>
+          </wp:inline>
+        </w:drawing>
+      </w:r>
+      <w:r>
+        <w:drawing>
+          <wp:inline>
+            <wp:extent cx="5943600" cy="3396342"/>
+            <wp:effectExtent b="0" l="0" r="0" t="0"/>
+            <wp:docPr descr="" title="" id="1" name="Picture"/>
+            <a:graphic>
+              <a:graphicData uri="http://schemas.openxmlformats.org/drawingml/2006/picture">
+                <pic:pic>
+                  <pic:nvPicPr>
+                    <pic:cNvPr descr="/home/bceuser/gsteigs1/GITHUB.COM/punta/outputs/01-B2-BHM-Simstudy-ORR-report_files/figure-docx/unnamed-chunk-12-2.png" id="0" name="Picture"/>
+                    <pic:cNvPicPr>
+                      <a:picLocks noChangeArrowheads="1" noChangeAspect="1"/>
+                    </pic:cNvPicPr>
+                  </pic:nvPicPr>
+                  <pic:blipFill>
+                    <a:blip r:embed="rId49"/>
+                    <a:stretch>
+                      <a:fillRect/>
+                    </a:stretch>
+                  </pic:blipFill>
+                  <pic:spPr bwMode="auto">
+                    <a:xfrm>
+                      <a:off x="0" y="0"/>
+                      <a:ext cx="5943600" cy="3396342"/>
+                    </a:xfrm>
+                    <a:prstGeom prst="rect">
+                      <a:avLst/>
+                    </a:prstGeom>
+                    <a:noFill/>
+                    <a:ln w="9525">
+                      <a:noFill/>
+                      <a:headEnd/>
+                      <a:tailEnd/>
+                    </a:ln>
+                  </pic:spPr>
+                </pic:pic>
+              </a:graphicData>
+            </a:graphic>
+          </wp:inline>
+        </w:drawing>
+      </w:r>
+      <w:r>
+        <w:drawing>
+          <wp:inline>
+            <wp:extent cx="5943600" cy="3396342"/>
+            <wp:effectExtent b="0" l="0" r="0" t="0"/>
+            <wp:docPr descr="" title="" id="1" name="Picture"/>
+            <a:graphic>
+              <a:graphicData uri="http://schemas.openxmlformats.org/drawingml/2006/picture">
+                <pic:pic>
+                  <pic:nvPicPr>
+                    <pic:cNvPr descr="/home/bceuser/gsteigs1/GITHUB.COM/punta/outputs/01-B2-BHM-Simstudy-ORR-report_files/figure-docx/unnamed-chunk-12-3.png" id="0" name="Picture"/>
+                    <pic:cNvPicPr>
+                      <a:picLocks noChangeArrowheads="1" noChangeAspect="1"/>
+                    </pic:cNvPicPr>
+                  </pic:nvPicPr>
+                  <pic:blipFill>
+                    <a:blip r:embed="rId50"/>
+                    <a:stretch>
+                      <a:fillRect/>
+                    </a:stretch>
+                  </pic:blipFill>
+                  <pic:spPr bwMode="auto">
+                    <a:xfrm>
+                      <a:off x="0" y="0"/>
+                      <a:ext cx="5943600" cy="3396342"/>
+                    </a:xfrm>
+                    <a:prstGeom prst="rect">
+                      <a:avLst/>
+                    </a:prstGeom>
+                    <a:noFill/>
+                    <a:ln w="9525">
+                      <a:noFill/>
+                      <a:headEnd/>
+                      <a:tailEnd/>
+                    </a:ln>
+                  </pic:spPr>
+                </pic:pic>
+              </a:graphicData>
+            </a:graphic>
+          </wp:inline>
+        </w:drawing>
+      </w:r>
+      <w:r>
+        <w:drawing>
+          <wp:inline>
+            <wp:extent cx="5943600" cy="3396342"/>
+            <wp:effectExtent b="0" l="0" r="0" t="0"/>
+            <wp:docPr descr="" title="" id="1" name="Picture"/>
+            <a:graphic>
+              <a:graphicData uri="http://schemas.openxmlformats.org/drawingml/2006/picture">
+                <pic:pic>
+                  <pic:nvPicPr>
+                    <pic:cNvPr descr="/home/bceuser/gsteigs1/GITHUB.COM/punta/outputs/01-B2-BHM-Simstudy-ORR-report_files/figure-docx/unnamed-chunk-12-4.png" id="0" name="Picture"/>
+                    <pic:cNvPicPr>
+                      <a:picLocks noChangeArrowheads="1" noChangeAspect="1"/>
+                    </pic:cNvPicPr>
+                  </pic:nvPicPr>
+                  <pic:blipFill>
+                    <a:blip r:embed="rId51"/>
+                    <a:stretch>
+                      <a:fillRect/>
+                    </a:stretch>
+                  </pic:blipFill>
+                  <pic:spPr bwMode="auto">
+                    <a:xfrm>
+                      <a:off x="0" y="0"/>
+                      <a:ext cx="5943600" cy="3396342"/>
+                    </a:xfrm>
+                    <a:prstGeom prst="rect">
+                      <a:avLst/>
+                    </a:prstGeom>
+                    <a:noFill/>
+                    <a:ln w="9525">
+                      <a:noFill/>
+                      <a:headEnd/>
+                      <a:tailEnd/>
+                    </a:ln>
+                  </pic:spPr>
+                </pic:pic>
+              </a:graphicData>
+            </a:graphic>
+          </wp:inline>
+        </w:drawing>
+      </w:r>
+      <w:r>
+        <w:drawing>
+          <wp:inline>
+            <wp:extent cx="5943600" cy="3396342"/>
+            <wp:effectExtent b="0" l="0" r="0" t="0"/>
+            <wp:docPr descr="" title="" id="1" name="Picture"/>
+            <a:graphic>
+              <a:graphicData uri="http://schemas.openxmlformats.org/drawingml/2006/picture">
+                <pic:pic>
+                  <pic:nvPicPr>
+                    <pic:cNvPr descr="/home/bceuser/gsteigs1/GITHUB.COM/punta/outputs/01-B2-BHM-Simstudy-ORR-report_files/figure-docx/unnamed-chunk-12-5.png" id="0" name="Picture"/>
+                    <pic:cNvPicPr>
+                      <a:picLocks noChangeArrowheads="1" noChangeAspect="1"/>
+                    </pic:cNvPicPr>
+                  </pic:nvPicPr>
+                  <pic:blipFill>
+                    <a:blip r:embed="rId52"/>
+                    <a:stretch>
+                      <a:fillRect/>
+                    </a:stretch>
+                  </pic:blipFill>
+                  <pic:spPr bwMode="auto">
+                    <a:xfrm>
+                      <a:off x="0" y="0"/>
+                      <a:ext cx="5943600" cy="3396342"/>
+                    </a:xfrm>
+                    <a:prstGeom prst="rect">
+                      <a:avLst/>
+                    </a:prstGeom>
+                    <a:noFill/>
+                    <a:ln w="9525">
+                      <a:noFill/>
+                      <a:headEnd/>
+                      <a:tailEnd/>
+                    </a:ln>
+                  </pic:spPr>
+                </pic:pic>
+              </a:graphicData>
+            </a:graphic>
+          </wp:inline>
+        </w:drawing>
+      </w:r>
+      <w:r>
+        <w:drawing>
+          <wp:inline>
+            <wp:extent cx="5943600" cy="3396342"/>
+            <wp:effectExtent b="0" l="0" r="0" t="0"/>
+            <wp:docPr descr="" title="" id="1" name="Picture"/>
+            <a:graphic>
+              <a:graphicData uri="http://schemas.openxmlformats.org/drawingml/2006/picture">
+                <pic:pic>
+                  <pic:nvPicPr>
+                    <pic:cNvPr descr="/home/bceuser/gsteigs1/GITHUB.COM/punta/outputs/01-B2-BHM-Simstudy-ORR-report_files/figure-docx/unnamed-chunk-12-6.png" id="0" name="Picture"/>
+                    <pic:cNvPicPr>
+                      <a:picLocks noChangeArrowheads="1" noChangeAspect="1"/>
+                    </pic:cNvPicPr>
+                  </pic:nvPicPr>
+                  <pic:blipFill>
+                    <a:blip r:embed="rId53"/>
+                    <a:stretch>
+                      <a:fillRect/>
+                    </a:stretch>
+                  </pic:blipFill>
+                  <pic:spPr bwMode="auto">
+                    <a:xfrm>
+                      <a:off x="0" y="0"/>
+                      <a:ext cx="5943600" cy="3396342"/>
+                    </a:xfrm>
+                    <a:prstGeom prst="rect">
+                      <a:avLst/>
+                    </a:prstGeom>
+                    <a:noFill/>
+                    <a:ln w="9525">
+                      <a:noFill/>
+                      <a:headEnd/>
+                      <a:tailEnd/>
+                    </a:ln>
+                  </pic:spPr>
+                </pic:pic>
+              </a:graphicData>
+            </a:graphic>
+          </wp:inline>
+        </w:drawing>
+      </w:r>
+      <w:r>
+        <w:drawing>
+          <wp:inline>
+            <wp:extent cx="5943600" cy="3396342"/>
+            <wp:effectExtent b="0" l="0" r="0" t="0"/>
+            <wp:docPr descr="" title="" id="1" name="Picture"/>
+            <a:graphic>
+              <a:graphicData uri="http://schemas.openxmlformats.org/drawingml/2006/picture">
+                <pic:pic>
+                  <pic:nvPicPr>
+                    <pic:cNvPr descr="/home/bceuser/gsteigs1/GITHUB.COM/punta/outputs/01-B2-BHM-Simstudy-ORR-report_files/figure-docx/unnamed-chunk-12-7.png" id="0" name="Picture"/>
+                    <pic:cNvPicPr>
+                      <a:picLocks noChangeArrowheads="1" noChangeAspect="1"/>
+                    </pic:cNvPicPr>
+                  </pic:nvPicPr>
+                  <pic:blipFill>
+                    <a:blip r:embed="rId54"/>
+                    <a:stretch>
+                      <a:fillRect/>
+                    </a:stretch>
+                  </pic:blipFill>
+                  <pic:spPr bwMode="auto">
+                    <a:xfrm>
+                      <a:off x="0" y="0"/>
+                      <a:ext cx="5943600" cy="3396342"/>
+                    </a:xfrm>
+                    <a:prstGeom prst="rect">
+                      <a:avLst/>
+                    </a:prstGeom>
+                    <a:noFill/>
+                    <a:ln w="9525">
+                      <a:noFill/>
+                      <a:headEnd/>
+                      <a:tailEnd/>
+                    </a:ln>
+                  </pic:spPr>
+                </pic:pic>
+              </a:graphicData>
+            </a:graphic>
+          </wp:inline>
+        </w:drawing>
+      </w:r>
+      <w:r>
+        <w:drawing>
+          <wp:inline>
+            <wp:extent cx="5943600" cy="3396342"/>
+            <wp:effectExtent b="0" l="0" r="0" t="0"/>
+            <wp:docPr descr="" title="" id="1" name="Picture"/>
+            <a:graphic>
+              <a:graphicData uri="http://schemas.openxmlformats.org/drawingml/2006/picture">
+                <pic:pic>
+                  <pic:nvPicPr>
+                    <pic:cNvPr descr="/home/bceuser/gsteigs1/GITHUB.COM/punta/outputs/01-B2-BHM-Simstudy-ORR-report_files/figure-docx/unnamed-chunk-12-8.png" id="0" name="Picture"/>
+                    <pic:cNvPicPr>
+                      <a:picLocks noChangeArrowheads="1" noChangeAspect="1"/>
+                    </pic:cNvPicPr>
+                  </pic:nvPicPr>
+                  <pic:blipFill>
+                    <a:blip r:embed="rId55"/>
+                    <a:stretch>
+                      <a:fillRect/>
+                    </a:stretch>
+                  </pic:blipFill>
+                  <pic:spPr bwMode="auto">
+                    <a:xfrm>
+                      <a:off x="0" y="0"/>
+                      <a:ext cx="5943600" cy="3396342"/>
+                    </a:xfrm>
+                    <a:prstGeom prst="rect">
+                      <a:avLst/>
+                    </a:prstGeom>
+                    <a:noFill/>
+                    <a:ln w="9525">
+                      <a:noFill/>
+                      <a:headEnd/>
+                      <a:tailEnd/>
+                    </a:ln>
+                  </pic:spPr>
+                </pic:pic>
+              </a:graphicData>
+            </a:graphic>
+          </wp:inline>
+        </w:drawing>
+      </w:r>
+      <w:r>
+        <w:drawing>
+          <wp:inline>
+            <wp:extent cx="5943600" cy="3396342"/>
+            <wp:effectExtent b="0" l="0" r="0" t="0"/>
+            <wp:docPr descr="" title="" id="1" name="Picture"/>
+            <a:graphic>
+              <a:graphicData uri="http://schemas.openxmlformats.org/drawingml/2006/picture">
+                <pic:pic>
+                  <pic:nvPicPr>
+                    <pic:cNvPr descr="/home/bceuser/gsteigs1/GITHUB.COM/punta/outputs/01-B2-BHM-Simstudy-ORR-report_files/figure-docx/unnamed-chunk-12-9.png" id="0" name="Picture"/>
+                    <pic:cNvPicPr>
+                      <a:picLocks noChangeArrowheads="1" noChangeAspect="1"/>
+                    </pic:cNvPicPr>
+                  </pic:nvPicPr>
+                  <pic:blipFill>
+                    <a:blip r:embed="rId56"/>
+                    <a:stretch>
+                      <a:fillRect/>
+                    </a:stretch>
+                  </pic:blipFill>
+                  <pic:spPr bwMode="auto">
+                    <a:xfrm>
+                      <a:off x="0" y="0"/>
+                      <a:ext cx="5943600" cy="3396342"/>
+                    </a:xfrm>
+                    <a:prstGeom prst="rect">
+                      <a:avLst/>
+                    </a:prstGeom>
+                    <a:noFill/>
+                    <a:ln w="9525">
+                      <a:noFill/>
+                      <a:headEnd/>
+                      <a:tailEnd/>
+                    </a:ln>
+                  </pic:spPr>
+                </pic:pic>
+              </a:graphicData>
+            </a:graphic>
+          </wp:inline>
+        </w:drawing>
+      </w:r>
+    </w:p>
+    <w:p>
+      <w:pPr>
         <w:pStyle w:val="Heading1"/>
       </w:pPr>
-      <w:bookmarkStart w:id="47" w:name="session-info"/>
+      <w:bookmarkStart w:id="57" w:name="session-info"/>
       <w:r>
         <w:t xml:space="preserve">Session info</w:t>
       </w:r>
-      <w:bookmarkEnd w:id="47"/>
+      <w:bookmarkEnd w:id="57"/>
     </w:p>
     <w:p>
       <w:pPr>

</xml_diff>